<commit_message>
Procedure databasegegevens en Materialenlijst
</commit_message>
<xml_diff>
--- a/Documentatie/KT2/ad.4_Een_procedure_voor_het_aanleveren_van_databasegegevens.docx
+++ b/Documentatie/KT2/ad.4_Een_procedure_voor_het_aanleveren_van_databasegegevens.docx
@@ -142,9 +142,8 @@
                                     <w:alias w:val="Datum"/>
                                     <w:tag w:val=""/>
                                     <w:id w:val="-650599894"/>
-                                    <w:showingPlcHdr/>
                                     <w:dataBinding w:prefixMappings="xmlns:ns0='http://schemas.microsoft.com/office/2006/coverPageProps' " w:xpath="/ns0:CoverPageProperties[1]/ns0:PublishDate[1]" w:storeItemID="{55AF091B-3C7A-41E3-B477-F2FDAA23CFDA}"/>
-                                    <w:date>
+                                    <w:date w:fullDate="2017-05-09T00:00:00Z">
                                       <w:dateFormat w:val="d-M-yyyy"/>
                                       <w:lid w:val="nl-NL"/>
                                       <w:storeMappedDataAs w:val="dateTime"/>
@@ -169,7 +168,7 @@
                                           <w:sz w:val="28"/>
                                           <w:szCs w:val="28"/>
                                         </w:rPr>
-                                        <w:t>[Datum]</w:t>
+                                        <w:t>9-5-2017</w:t>
                                       </w:r>
                                     </w:p>
                                   </w:sdtContent>
@@ -3456,9 +3455,8 @@
                               <w:alias w:val="Datum"/>
                               <w:tag w:val=""/>
                               <w:id w:val="-650599894"/>
-                              <w:showingPlcHdr/>
                               <w:dataBinding w:prefixMappings="xmlns:ns0='http://schemas.microsoft.com/office/2006/coverPageProps' " w:xpath="/ns0:CoverPageProperties[1]/ns0:PublishDate[1]" w:storeItemID="{55AF091B-3C7A-41E3-B477-F2FDAA23CFDA}"/>
-                              <w:date>
+                              <w:date w:fullDate="2017-05-09T00:00:00Z">
                                 <w:dateFormat w:val="d-M-yyyy"/>
                                 <w:lid w:val="nl-NL"/>
                                 <w:storeMappedDataAs w:val="dateTime"/>
@@ -3483,7 +3481,7 @@
                                     <w:sz w:val="28"/>
                                     <w:szCs w:val="28"/>
                                   </w:rPr>
-                                  <w:t>[Datum]</w:t>
+                                  <w:t>9-5-2017</w:t>
                                 </w:r>
                               </w:p>
                             </w:sdtContent>
@@ -4061,6 +4059,8 @@
             <w:br w:type="page"/>
           </w:r>
         </w:p>
+        <w:bookmarkStart w:id="0" w:name="_GoBack" w:displacedByCustomXml="next"/>
+        <w:bookmarkEnd w:id="0" w:displacedByCustomXml="next"/>
       </w:sdtContent>
     </w:sdt>
     <w:sdt>
@@ -4545,25 +4545,25 @@
       <w:pPr>
         <w:pStyle w:val="Kop1"/>
       </w:pPr>
-      <w:bookmarkStart w:id="0" w:name="_Toc463377617"/>
-      <w:bookmarkStart w:id="1" w:name="_Toc469398163"/>
-      <w:bookmarkStart w:id="2" w:name="_Toc473644088"/>
-      <w:bookmarkStart w:id="3" w:name="_Toc475528009"/>
-      <w:bookmarkStart w:id="4" w:name="_Toc478377408"/>
-      <w:bookmarkStart w:id="5" w:name="_Toc473560745"/>
-      <w:bookmarkStart w:id="6" w:name="_Toc473641816"/>
-      <w:bookmarkStart w:id="7" w:name="_Toc473644089"/>
-      <w:bookmarkStart w:id="8" w:name="_Toc482091388"/>
+      <w:bookmarkStart w:id="1" w:name="_Toc463377617"/>
+      <w:bookmarkStart w:id="2" w:name="_Toc469398163"/>
+      <w:bookmarkStart w:id="3" w:name="_Toc473644088"/>
+      <w:bookmarkStart w:id="4" w:name="_Toc475528009"/>
+      <w:bookmarkStart w:id="5" w:name="_Toc478377408"/>
+      <w:bookmarkStart w:id="6" w:name="_Toc482091388"/>
+      <w:bookmarkStart w:id="7" w:name="_Toc473560745"/>
+      <w:bookmarkStart w:id="8" w:name="_Toc473641816"/>
+      <w:bookmarkStart w:id="9" w:name="_Toc473644089"/>
       <w:r>
         <w:lastRenderedPageBreak/>
         <w:t>Inleiding</w:t>
       </w:r>
-      <w:bookmarkEnd w:id="0"/>
       <w:bookmarkEnd w:id="1"/>
       <w:bookmarkEnd w:id="2"/>
       <w:bookmarkEnd w:id="3"/>
       <w:bookmarkEnd w:id="4"/>
-      <w:bookmarkEnd w:id="8"/>
+      <w:bookmarkEnd w:id="5"/>
+      <w:bookmarkEnd w:id="6"/>
     </w:p>
     <w:p>
       <w:pPr>
@@ -4591,38 +4591,38 @@
       <w:pPr>
         <w:pStyle w:val="Kop1"/>
       </w:pPr>
-      <w:bookmarkStart w:id="9" w:name="_Toc475528010"/>
-      <w:bookmarkStart w:id="10" w:name="_Toc478377409"/>
-      <w:bookmarkStart w:id="11" w:name="_Toc482091389"/>
+      <w:bookmarkStart w:id="10" w:name="_Toc475528010"/>
+      <w:bookmarkStart w:id="11" w:name="_Toc478377409"/>
+      <w:bookmarkStart w:id="12" w:name="_Toc482091389"/>
       <w:r>
         <w:t>Procedure</w:t>
       </w:r>
-      <w:bookmarkEnd w:id="5"/>
-      <w:bookmarkEnd w:id="6"/>
       <w:bookmarkEnd w:id="7"/>
+      <w:bookmarkEnd w:id="8"/>
       <w:bookmarkEnd w:id="9"/>
       <w:bookmarkEnd w:id="10"/>
       <w:bookmarkEnd w:id="11"/>
+      <w:bookmarkEnd w:id="12"/>
     </w:p>
     <w:p>
       <w:pPr>
         <w:pStyle w:val="Kop2"/>
       </w:pPr>
-      <w:bookmarkStart w:id="12" w:name="_Toc473560746"/>
-      <w:bookmarkStart w:id="13" w:name="_Toc473641817"/>
-      <w:bookmarkStart w:id="14" w:name="_Toc473644090"/>
-      <w:bookmarkStart w:id="15" w:name="_Toc475528011"/>
-      <w:bookmarkStart w:id="16" w:name="_Toc478377410"/>
-      <w:bookmarkStart w:id="17" w:name="_Toc482091390"/>
+      <w:bookmarkStart w:id="13" w:name="_Toc473560746"/>
+      <w:bookmarkStart w:id="14" w:name="_Toc473641817"/>
+      <w:bookmarkStart w:id="15" w:name="_Toc473644090"/>
+      <w:bookmarkStart w:id="16" w:name="_Toc475528011"/>
+      <w:bookmarkStart w:id="17" w:name="_Toc478377410"/>
+      <w:bookmarkStart w:id="18" w:name="_Toc482091390"/>
       <w:r>
         <w:t>Doel</w:t>
       </w:r>
-      <w:bookmarkEnd w:id="12"/>
       <w:bookmarkEnd w:id="13"/>
       <w:bookmarkEnd w:id="14"/>
       <w:bookmarkEnd w:id="15"/>
       <w:bookmarkEnd w:id="16"/>
       <w:bookmarkEnd w:id="17"/>
+      <w:bookmarkEnd w:id="18"/>
     </w:p>
     <w:p>
       <w:pPr>
@@ -4652,21 +4652,21 @@
       <w:pPr>
         <w:pStyle w:val="Kop2"/>
       </w:pPr>
-      <w:bookmarkStart w:id="18" w:name="_Toc473560747"/>
-      <w:bookmarkStart w:id="19" w:name="_Toc473641818"/>
-      <w:bookmarkStart w:id="20" w:name="_Toc473644091"/>
-      <w:bookmarkStart w:id="21" w:name="_Toc475528012"/>
-      <w:bookmarkStart w:id="22" w:name="_Toc478377411"/>
-      <w:bookmarkStart w:id="23" w:name="_Toc482091391"/>
+      <w:bookmarkStart w:id="19" w:name="_Toc473560747"/>
+      <w:bookmarkStart w:id="20" w:name="_Toc473641818"/>
+      <w:bookmarkStart w:id="21" w:name="_Toc473644091"/>
+      <w:bookmarkStart w:id="22" w:name="_Toc475528012"/>
+      <w:bookmarkStart w:id="23" w:name="_Toc478377411"/>
+      <w:bookmarkStart w:id="24" w:name="_Toc482091391"/>
       <w:r>
         <w:t>Definities/afkortingen</w:t>
       </w:r>
-      <w:bookmarkEnd w:id="18"/>
       <w:bookmarkEnd w:id="19"/>
       <w:bookmarkEnd w:id="20"/>
       <w:bookmarkEnd w:id="21"/>
       <w:bookmarkEnd w:id="22"/>
       <w:bookmarkEnd w:id="23"/>
+      <w:bookmarkEnd w:id="24"/>
     </w:p>
     <w:tbl>
       <w:tblPr>
@@ -4840,21 +4840,21 @@
       <w:pPr>
         <w:pStyle w:val="Kop2"/>
       </w:pPr>
-      <w:bookmarkStart w:id="24" w:name="_Toc473560748"/>
-      <w:bookmarkStart w:id="25" w:name="_Toc473641819"/>
-      <w:bookmarkStart w:id="26" w:name="_Toc473644092"/>
-      <w:bookmarkStart w:id="27" w:name="_Toc475528013"/>
-      <w:bookmarkStart w:id="28" w:name="_Toc478377412"/>
-      <w:bookmarkStart w:id="29" w:name="_Toc482091392"/>
+      <w:bookmarkStart w:id="25" w:name="_Toc473560748"/>
+      <w:bookmarkStart w:id="26" w:name="_Toc473641819"/>
+      <w:bookmarkStart w:id="27" w:name="_Toc473644092"/>
+      <w:bookmarkStart w:id="28" w:name="_Toc475528013"/>
+      <w:bookmarkStart w:id="29" w:name="_Toc478377412"/>
+      <w:bookmarkStart w:id="30" w:name="_Toc482091392"/>
       <w:r>
         <w:t>Werkwijze</w:t>
       </w:r>
-      <w:bookmarkEnd w:id="24"/>
       <w:bookmarkEnd w:id="25"/>
       <w:bookmarkEnd w:id="26"/>
       <w:bookmarkEnd w:id="27"/>
       <w:bookmarkEnd w:id="28"/>
       <w:bookmarkEnd w:id="29"/>
+      <w:bookmarkEnd w:id="30"/>
     </w:p>
     <w:p>
       <w:pPr>
@@ -5035,8 +5035,6 @@
       <w:r>
         <w:t>Het Cijfer met 1 decimaal.</w:t>
       </w:r>
-      <w:bookmarkStart w:id="30" w:name="_GoBack"/>
-      <w:bookmarkEnd w:id="30"/>
     </w:p>
     <w:p>
       <w:pPr>
@@ -5405,7 +5403,7 @@
       </w:pPr>
     </w:p>
     <w:sectPr>
-      <w:footerReference w:type="default" r:id="rId9"/>
+      <w:footerReference w:type="default" r:id="rId10"/>
       <w:pgSz w:w="11906" w:h="16838"/>
       <w:pgMar w:top="1417" w:right="1417" w:bottom="1417" w:left="1417" w:header="708" w:footer="708" w:gutter="0"/>
       <w:pgNumType w:start="0"/>
@@ -5528,7 +5526,7 @@
                 <w:bCs/>
                 <w:noProof/>
               </w:rPr>
-              <w:t>2</w:t>
+              <w:t>1</w:t>
             </w:r>
             <w:r>
               <w:rPr>
@@ -6997,18 +6995,37 @@
   <a:extraClrSchemeLst/>
   <a:extLst>
     <a:ext uri="{05A4C25C-085E-4340-85A3-A5531E510DB2}">
-      <thm15:themeFamily xmlns:thm15="http://schemas.microsoft.com/office/thememl/2012/main" xmlns="" name="Office Theme" id="{62F939B6-93AF-4DB8-9C6B-D6C7DFDC589F}" vid="{4A3C46E8-61CC-4603-A589-7422A47A8E4A}"/>
+      <thm15:themeFamily xmlns="" xmlns:thm15="http://schemas.microsoft.com/office/thememl/2012/main" name="Office Theme" id="{62F939B6-93AF-4DB8-9C6B-D6C7DFDC589F}" vid="{4A3C46E8-61CC-4603-A589-7422A47A8E4A}"/>
     </a:ext>
   </a:extLst>
 </a:theme>
 </file>
 
 <file path=customXml/item1.xml><?xml version="1.0" encoding="utf-8"?>
+<CoverPageProperties xmlns="http://schemas.microsoft.com/office/2006/coverPageProps">
+  <PublishDate>2017-05-09T00:00:00</PublishDate>
+  <Abstract/>
+  <CompanyAddress/>
+  <CompanyPhone/>
+  <CompanyFax/>
+  <CompanyEmail/>
+</CoverPageProperties>
+</file>
+
+<file path=customXml/item2.xml><?xml version="1.0" encoding="utf-8"?>
 <b:Sources xmlns:b="http://schemas.openxmlformats.org/officeDocument/2006/bibliography" xmlns="http://schemas.openxmlformats.org/officeDocument/2006/bibliography" SelectedStyle="\APASixthEditionOfficeOnline.xsl" StyleName="APA" Version="6"/>
 </file>
 
 <file path=customXml/itemProps1.xml><?xml version="1.0" encoding="utf-8"?>
-<ds:datastoreItem xmlns:ds="http://schemas.openxmlformats.org/officeDocument/2006/customXml" ds:itemID="{E1D57D21-8E8D-4354-AFC5-FC3C96FA8BBF}">
+<ds:datastoreItem xmlns:ds="http://schemas.openxmlformats.org/officeDocument/2006/customXml" ds:itemID="{55AF091B-3C7A-41E3-B477-F2FDAA23CFDA}">
+  <ds:schemaRefs>
+    <ds:schemaRef ds:uri="http://schemas.microsoft.com/office/2006/coverPageProps"/>
+  </ds:schemaRefs>
+</ds:datastoreItem>
+</file>
+
+<file path=customXml/itemProps2.xml><?xml version="1.0" encoding="utf-8"?>
+<ds:datastoreItem xmlns:ds="http://schemas.openxmlformats.org/officeDocument/2006/customXml" ds:itemID="{4C6C6E83-D61A-455A-810D-52E436C21188}">
   <ds:schemaRefs>
     <ds:schemaRef ds:uri="http://schemas.openxmlformats.org/officeDocument/2006/bibliography"/>
   </ds:schemaRefs>

</xml_diff>